<commit_message>
Added a bit more to the introduction in RAD
</commit_message>
<xml_diff>
--- a/Documentation/RAD, ver 0.5.docx
+++ b/Documentation/RAD, ver 0.5.docx
@@ -1,6 +1,6 @@
 
 <file path=word/document.xml><?xml version="1.0" encoding="utf-8"?>
-<w:document xmlns:wpc="http://schemas.microsoft.com/office/word/2010/wordprocessingCanvas" xmlns:cx="http://schemas.microsoft.com/office/drawing/2014/chartex" xmlns:cx1="http://schemas.microsoft.com/office/drawing/2015/9/8/chartex" xmlns:cx2="http://schemas.microsoft.com/office/drawing/2015/10/21/chartex" xmlns:cx3="http://schemas.microsoft.com/office/drawing/2016/5/9/chartex" xmlns:cx4="http://schemas.microsoft.com/office/drawing/2016/5/10/chartex" xmlns:cx5="http://schemas.microsoft.com/office/drawing/2016/5/11/chartex" xmlns:cx6="http://schemas.microsoft.com/office/drawing/2016/5/12/chartex" xmlns:cx7="http://schemas.microsoft.com/office/drawing/2016/5/13/chartex" xmlns:cx8="http://schemas.microsoft.com/office/drawing/2016/5/14/chartex" xmlns:mc="http://schemas.openxmlformats.org/markup-compatibility/2006" xmlns:o="urn:schemas-microsoft-com:office:office" xmlns:r="http://schemas.openxmlformats.org/officeDocument/2006/relationships" xmlns:m="http://schemas.openxmlformats.org/officeDocument/2006/math" xmlns:v="urn:schemas-microsoft-com:vml" xmlns:wp14="http://schemas.microsoft.com/office/word/2010/wordprocessingDrawing" xmlns:wp="http://schemas.openxmlformats.org/drawingml/2006/wordprocessingDrawing" xmlns:w10="urn:schemas-microsoft-com:office:word" xmlns:w="http://schemas.openxmlformats.org/wordprocessingml/2006/main" xmlns:w14="http://schemas.microsoft.com/office/word/2010/wordml" xmlns:w15="http://schemas.microsoft.com/office/word/2012/wordml" xmlns:w16se="http://schemas.microsoft.com/office/word/2015/wordml/symex" xmlns:wpg="http://schemas.microsoft.com/office/word/2010/wordprocessingGroup" xmlns:wpi="http://schemas.microsoft.com/office/word/2010/wordprocessingInk" xmlns:wne="http://schemas.microsoft.com/office/word/2006/wordml" xmlns:wps="http://schemas.microsoft.com/office/word/2010/wordprocessingShape" mc:Ignorable="w14 w15 w16se wp14">
+<w:document xmlns:wpc="http://schemas.microsoft.com/office/word/2010/wordprocessingCanvas" xmlns:cx="http://schemas.microsoft.com/office/drawing/2014/chartex" xmlns:cx1="http://schemas.microsoft.com/office/drawing/2015/9/8/chartex" xmlns:cx2="http://schemas.microsoft.com/office/drawing/2015/10/21/chartex" xmlns:cx3="http://schemas.microsoft.com/office/drawing/2016/5/9/chartex" xmlns:cx4="http://schemas.microsoft.com/office/drawing/2016/5/10/chartex" xmlns:cx5="http://schemas.microsoft.com/office/drawing/2016/5/11/chartex" xmlns:mc="http://schemas.openxmlformats.org/markup-compatibility/2006" xmlns:o="urn:schemas-microsoft-com:office:office" xmlns:r="http://schemas.openxmlformats.org/officeDocument/2006/relationships" xmlns:m="http://schemas.openxmlformats.org/officeDocument/2006/math" xmlns:v="urn:schemas-microsoft-com:vml" xmlns:wp14="http://schemas.microsoft.com/office/word/2010/wordprocessingDrawing" xmlns:wp="http://schemas.openxmlformats.org/drawingml/2006/wordprocessingDrawing" xmlns:w10="urn:schemas-microsoft-com:office:word" xmlns:w="http://schemas.openxmlformats.org/wordprocessingml/2006/main" xmlns:w14="http://schemas.microsoft.com/office/word/2010/wordml" xmlns:w15="http://schemas.microsoft.com/office/word/2012/wordml" xmlns:w16se="http://schemas.microsoft.com/office/word/2015/wordml/symex" xmlns:wpg="http://schemas.microsoft.com/office/word/2010/wordprocessingGroup" xmlns:wpi="http://schemas.microsoft.com/office/word/2010/wordprocessingInk" xmlns:wne="http://schemas.microsoft.com/office/word/2006/wordml" xmlns:wps="http://schemas.microsoft.com/office/word/2010/wordprocessingShape" mc:Ignorable="w14 w15 w16se wp14">
   <w:body>
     <w:p>
       <w:pPr>
@@ -86,7 +86,7 @@
           <w:noProof/>
           <w:lang w:val="en-US"/>
         </w:rPr>
-        <w:t>Friday, March 24, 2017</w:t>
+        <w:t>Saturday, March 25, 2017</w:t>
       </w:r>
       <w:r>
         <w:rPr>
@@ -178,7 +178,13 @@
         <w:rPr>
           <w:lang w:val="en-US"/>
         </w:rPr>
-        <w:t xml:space="preserve">In today’s society, where each individual gets more and more involved, the 24 hours a day we have at hand feels smaller and smaller. Being able to fit everything of interest into our day becomes more difficult and the time we can allocate is becoming smaller by the day. </w:t>
+        <w:t>Today</w:t>
+      </w:r>
+      <w:r>
+        <w:rPr>
+          <w:lang w:val="en-US"/>
+        </w:rPr>
+        <w:t xml:space="preserve">, where each individual gets more and more involved, the 24 hours a day we have at hand feels smaller and smaller. Being able to fit everything of interest into our day becomes more difficult and the time we can allocate is becoming smaller by the day. </w:t>
       </w:r>
     </w:p>
     <w:p>
@@ -193,6 +199,20 @@
         </w:rPr>
         <w:t>Sleep deprivation has become a necessity and is a merit when applying for any form of profession.</w:t>
       </w:r>
+      <w:r>
+        <w:rPr>
+          <w:lang w:val="en-US"/>
+        </w:rPr>
+        <w:t xml:space="preserve"> In conjunction, the demand on tools for planning has never been higher. They need to be fast, effective, and most importantly, they must have a small learning curve. However, amidst all of these time pressured schedules, the joy of life can be somewhat forgotten. Therefore, we in project group “Coffee Break” decided to create something that would fill the needs for efficient planning, and </w:t>
+      </w:r>
+      <w:r>
+        <w:rPr>
+          <w:lang w:val="en-US"/>
+        </w:rPr>
+        <w:t>also give the user a reward to make planning a bit more fun.</w:t>
+      </w:r>
+      <w:bookmarkStart w:id="0" w:name="_GoBack"/>
+      <w:bookmarkEnd w:id="0"/>
     </w:p>
     <w:p>
       <w:pPr>
@@ -345,6 +365,7 @@
         <w:rPr>
           <w:lang w:val="en-US"/>
         </w:rPr>
+        <w:lastRenderedPageBreak/>
         <w:t xml:space="preserve">2.2 Functional requirements </w:t>
       </w:r>
     </w:p>
@@ -363,7 +384,7 @@
     </w:p>
     <w:p>
       <w:pPr>
-        <w:pStyle w:val="Rubrik5"/>
+        <w:pStyle w:val="Rubrik4"/>
         <w:rPr>
           <w:lang w:val="en-US"/>
         </w:rPr>
@@ -408,7 +429,6 @@
         <w:rPr>
           <w:lang w:val="en-US"/>
         </w:rPr>
-        <w:lastRenderedPageBreak/>
         <w:t xml:space="preserve">General </w:t>
       </w:r>
       <w:r>
@@ -629,8 +649,6 @@
         </w:rPr>
         <w:t>Delete a task</w:t>
       </w:r>
-      <w:bookmarkStart w:id="0" w:name="_GoBack"/>
-      <w:bookmarkEnd w:id="0"/>
     </w:p>
     <w:p>
       <w:pPr>
@@ -1042,11 +1060,20 @@
           <w:ilvl w:val="0"/>
           <w:numId w:val="9"/>
         </w:numPr>
-      </w:pPr>
-      <w:r>
+        <w:rPr>
+          <w:lang w:val="en-GB"/>
+        </w:rPr>
+      </w:pPr>
+      <w:r>
+        <w:rPr>
+          <w:lang w:val="en-GB"/>
+        </w:rPr>
         <w:t xml:space="preserve">Support for different Android devices </w:t>
       </w:r>
       <w:r>
+        <w:rPr>
+          <w:lang w:val="en-GB"/>
+        </w:rPr>
         <w:t>from OS ”Lollipop” and upwards</w:t>
       </w:r>
     </w:p>
@@ -1057,8 +1084,14 @@
           <w:ilvl w:val="0"/>
           <w:numId w:val="9"/>
         </w:numPr>
-      </w:pPr>
-      <w:r>
+        <w:rPr>
+          <w:lang w:val="en-GB"/>
+        </w:rPr>
+      </w:pPr>
+      <w:r>
+        <w:rPr>
+          <w:lang w:val="en-GB"/>
+        </w:rPr>
         <w:t>Support for both tablets and smartphones</w:t>
       </w:r>
     </w:p>
@@ -1129,8 +1162,14 @@
           <w:ilvl w:val="1"/>
           <w:numId w:val="9"/>
         </w:numPr>
-      </w:pPr>
-      <w:r>
+        <w:rPr>
+          <w:lang w:val="en-GB"/>
+        </w:rPr>
+      </w:pPr>
+      <w:r>
+        <w:rPr>
+          <w:lang w:val="en-GB"/>
+        </w:rPr>
         <w:t>Simple introduction at first startup of application</w:t>
       </w:r>
     </w:p>
@@ -1143,6 +1182,7 @@
         </w:numPr>
       </w:pPr>
       <w:r>
+        <w:lastRenderedPageBreak/>
         <w:t>Focused on simple use</w:t>
       </w:r>
     </w:p>
@@ -1153,11 +1193,20 @@
           <w:ilvl w:val="1"/>
           <w:numId w:val="9"/>
         </w:numPr>
-      </w:pPr>
-      <w:r>
+        <w:rPr>
+          <w:lang w:val="en-GB"/>
+        </w:rPr>
+      </w:pPr>
+      <w:r>
+        <w:rPr>
+          <w:lang w:val="en-GB"/>
+        </w:rPr>
         <w:t>Implemented functionality for more advanced usage</w:t>
       </w:r>
       <w:r>
+        <w:rPr>
+          <w:lang w:val="en-GB"/>
+        </w:rPr>
         <w:t xml:space="preserve"> in ”Creation mode” for tasks</w:t>
       </w:r>
     </w:p>
@@ -1180,8 +1229,14 @@
           <w:ilvl w:val="1"/>
           <w:numId w:val="9"/>
         </w:numPr>
-      </w:pPr>
-      <w:r>
+        <w:rPr>
+          <w:lang w:val="en-GB"/>
+        </w:rPr>
+      </w:pPr>
+      <w:r>
+        <w:rPr>
+          <w:lang w:val="en-GB"/>
+        </w:rPr>
         <w:t>Make use of gamification through Achievements</w:t>
       </w:r>
     </w:p>
@@ -1206,7 +1261,6 @@
         </w:numPr>
       </w:pPr>
       <w:r>
-        <w:lastRenderedPageBreak/>
         <w:t xml:space="preserve">Use cases  </w:t>
       </w:r>
     </w:p>
@@ -1357,7 +1411,7 @@
 </file>
 
 <file path=word/numbering.xml><?xml version="1.0" encoding="utf-8"?>
-<w:numbering xmlns:wpc="http://schemas.microsoft.com/office/word/2010/wordprocessingCanvas" xmlns:cx="http://schemas.microsoft.com/office/drawing/2014/chartex" xmlns:cx1="http://schemas.microsoft.com/office/drawing/2015/9/8/chartex" xmlns:cx2="http://schemas.microsoft.com/office/drawing/2015/10/21/chartex" xmlns:cx3="http://schemas.microsoft.com/office/drawing/2016/5/9/chartex" xmlns:cx4="http://schemas.microsoft.com/office/drawing/2016/5/10/chartex" xmlns:cx5="http://schemas.microsoft.com/office/drawing/2016/5/11/chartex" xmlns:cx6="http://schemas.microsoft.com/office/drawing/2016/5/12/chartex" xmlns:cx7="http://schemas.microsoft.com/office/drawing/2016/5/13/chartex" xmlns:cx8="http://schemas.microsoft.com/office/drawing/2016/5/14/chartex" xmlns:mc="http://schemas.openxmlformats.org/markup-compatibility/2006" xmlns:o="urn:schemas-microsoft-com:office:office" xmlns:r="http://schemas.openxmlformats.org/officeDocument/2006/relationships" xmlns:m="http://schemas.openxmlformats.org/officeDocument/2006/math" xmlns:v="urn:schemas-microsoft-com:vml" xmlns:wp14="http://schemas.microsoft.com/office/word/2010/wordprocessingDrawing" xmlns:wp="http://schemas.openxmlformats.org/drawingml/2006/wordprocessingDrawing" xmlns:w10="urn:schemas-microsoft-com:office:word" xmlns:w="http://schemas.openxmlformats.org/wordprocessingml/2006/main" xmlns:w14="http://schemas.microsoft.com/office/word/2010/wordml" xmlns:w15="http://schemas.microsoft.com/office/word/2012/wordml" xmlns:w16se="http://schemas.microsoft.com/office/word/2015/wordml/symex" xmlns:wpg="http://schemas.microsoft.com/office/word/2010/wordprocessingGroup" xmlns:wpi="http://schemas.microsoft.com/office/word/2010/wordprocessingInk" xmlns:wne="http://schemas.microsoft.com/office/word/2006/wordml" xmlns:wps="http://schemas.microsoft.com/office/word/2010/wordprocessingShape" mc:Ignorable="w14 w15 w16se wp14">
+<w:numbering xmlns:wpc="http://schemas.microsoft.com/office/word/2010/wordprocessingCanvas" xmlns:cx="http://schemas.microsoft.com/office/drawing/2014/chartex" xmlns:cx1="http://schemas.microsoft.com/office/drawing/2015/9/8/chartex" xmlns:cx2="http://schemas.microsoft.com/office/drawing/2015/10/21/chartex" xmlns:cx3="http://schemas.microsoft.com/office/drawing/2016/5/9/chartex" xmlns:cx4="http://schemas.microsoft.com/office/drawing/2016/5/10/chartex" xmlns:cx5="http://schemas.microsoft.com/office/drawing/2016/5/11/chartex" xmlns:mc="http://schemas.openxmlformats.org/markup-compatibility/2006" xmlns:o="urn:schemas-microsoft-com:office:office" xmlns:r="http://schemas.openxmlformats.org/officeDocument/2006/relationships" xmlns:m="http://schemas.openxmlformats.org/officeDocument/2006/math" xmlns:v="urn:schemas-microsoft-com:vml" xmlns:wp14="http://schemas.microsoft.com/office/word/2010/wordprocessingDrawing" xmlns:wp="http://schemas.openxmlformats.org/drawingml/2006/wordprocessingDrawing" xmlns:w10="urn:schemas-microsoft-com:office:word" xmlns:w="http://schemas.openxmlformats.org/wordprocessingml/2006/main" xmlns:w14="http://schemas.microsoft.com/office/word/2010/wordml" xmlns:w15="http://schemas.microsoft.com/office/word/2012/wordml" xmlns:w16se="http://schemas.microsoft.com/office/word/2015/wordml/symex" xmlns:wpg="http://schemas.microsoft.com/office/word/2010/wordprocessingGroup" xmlns:wpi="http://schemas.microsoft.com/office/word/2010/wordprocessingInk" xmlns:wne="http://schemas.microsoft.com/office/word/2006/wordml" xmlns:wps="http://schemas.microsoft.com/office/word/2010/wordprocessingShape" mc:Ignorable="w14 w15 w16se wp14">
   <w:abstractNum w:abstractNumId="0" w15:restartNumberingAfterBreak="0">
     <w:nsid w:val="065069AA"/>
     <w:multiLevelType w:val="hybridMultilevel"/>
@@ -2906,7 +2960,6 @@
     <w:next w:val="Normal"/>
     <w:link w:val="Rubrik3Char"/>
     <w:uiPriority w:val="9"/>
-    <w:semiHidden/>
     <w:unhideWhenUsed/>
     <w:qFormat/>
     <w:rsid w:val="00372F21"/>
@@ -2929,7 +2982,6 @@
     <w:next w:val="Normal"/>
     <w:link w:val="Rubrik4Char"/>
     <w:uiPriority w:val="9"/>
-    <w:semiHidden/>
     <w:unhideWhenUsed/>
     <w:qFormat/>
     <w:rsid w:val="00372F21"/>
@@ -3133,7 +3185,6 @@
     <w:basedOn w:val="Standardstycketeckensnitt"/>
     <w:link w:val="Rubrik3"/>
     <w:uiPriority w:val="9"/>
-    <w:semiHidden/>
     <w:rsid w:val="00372F21"/>
     <w:rPr>
       <w:rFonts w:asciiTheme="majorHAnsi" w:eastAsiaTheme="majorEastAsia" w:hAnsiTheme="majorHAnsi" w:cstheme="majorBidi"/>
@@ -3147,7 +3198,6 @@
     <w:basedOn w:val="Standardstycketeckensnitt"/>
     <w:link w:val="Rubrik4"/>
     <w:uiPriority w:val="9"/>
-    <w:semiHidden/>
     <w:rsid w:val="00372F21"/>
     <w:rPr>
       <w:rFonts w:asciiTheme="majorHAnsi" w:eastAsiaTheme="majorEastAsia" w:hAnsiTheme="majorHAnsi" w:cstheme="majorBidi"/>

</xml_diff>

<commit_message>
Created UML Use Case diagram of the different use cases so far, also added Exception use case for Creation of task, and added more alternate cases to the different use cases. Then added the GUI Sketches to RAD, adding more vocabulary and a bit more Non-functional requirements
</commit_message>
<xml_diff>
--- a/Documentation/RAD, ver 0.5.docx
+++ b/Documentation/RAD, ver 0.5.docx
@@ -6,6 +6,22 @@
       <w:pPr>
         <w:pStyle w:val="Rubrik"/>
         <w:rPr>
+          <w:noProof/>
+        </w:rPr>
+      </w:pPr>
+    </w:p>
+    <w:p>
+      <w:pPr>
+        <w:pStyle w:val="Rubrik"/>
+        <w:rPr>
+          <w:noProof/>
+        </w:rPr>
+      </w:pPr>
+    </w:p>
+    <w:p>
+      <w:pPr>
+        <w:pStyle w:val="Rubrik"/>
+        <w:rPr>
           <w:lang w:val="en-US"/>
         </w:rPr>
       </w:pPr>
@@ -86,7 +102,7 @@
           <w:noProof/>
           <w:lang w:val="en-US"/>
         </w:rPr>
-        <w:t>Saturday, March 25, 2017</w:t>
+        <w:t>Monday, March 27, 2017</w:t>
       </w:r>
       <w:r>
         <w:rPr>
@@ -211,98 +227,233 @@
         </w:rPr>
         <w:t>also give the user a reward to make planning a bit more fun.</w:t>
       </w:r>
+    </w:p>
+    <w:p>
+      <w:pPr>
+        <w:pStyle w:val="Rubrik2"/>
+        <w:rPr>
+          <w:lang w:val="en-US"/>
+        </w:rPr>
+      </w:pPr>
+      <w:r>
+        <w:rPr>
+          <w:lang w:val="en-US"/>
+        </w:rPr>
+        <w:t>1.1</w:t>
+      </w:r>
+      <w:r>
+        <w:rPr>
+          <w:lang w:val="en-US"/>
+        </w:rPr>
+        <w:t xml:space="preserve"> Definitions, acronyms and abbreviations  </w:t>
+      </w:r>
+    </w:p>
+    <w:p>
+      <w:pPr>
+        <w:ind w:left="-5"/>
+        <w:rPr>
+          <w:lang w:val="en-US"/>
+        </w:rPr>
+      </w:pPr>
+      <w:r>
+        <w:rPr>
+          <w:lang w:val="en-US"/>
+        </w:rPr>
+        <w:t xml:space="preserve">Create word list to avoid confusion. </w:t>
+      </w:r>
+    </w:p>
+    <w:p>
+      <w:pPr>
+        <w:ind w:left="-5"/>
+        <w:rPr>
+          <w:lang w:val="en-US"/>
+        </w:rPr>
+      </w:pPr>
+      <w:proofErr w:type="spellStart"/>
+      <w:r>
+        <w:rPr>
+          <w:lang w:val="en-US"/>
+        </w:rPr>
+        <w:t>Todo</w:t>
+      </w:r>
+      <w:proofErr w:type="spellEnd"/>
+      <w:r>
+        <w:rPr>
+          <w:lang w:val="en-US"/>
+        </w:rPr>
+        <w:t xml:space="preserve">-list – A list of different tasks that the user wishes to get done. </w:t>
+      </w:r>
+    </w:p>
+    <w:p>
+      <w:pPr>
+        <w:ind w:left="-5"/>
+        <w:rPr>
+          <w:lang w:val="en-US"/>
+        </w:rPr>
+      </w:pPr>
+      <w:r>
+        <w:rPr>
+          <w:lang w:val="en-US"/>
+        </w:rPr>
+        <w:t xml:space="preserve">Task – The simple item that the user can add to his/her </w:t>
+      </w:r>
+      <w:proofErr w:type="spellStart"/>
+      <w:r>
+        <w:rPr>
+          <w:lang w:val="en-US"/>
+        </w:rPr>
+        <w:t>todo</w:t>
+      </w:r>
+      <w:proofErr w:type="spellEnd"/>
+      <w:r>
+        <w:rPr>
+          <w:lang w:val="en-US"/>
+        </w:rPr>
+        <w:t>-list</w:t>
+      </w:r>
+    </w:p>
+    <w:p>
+      <w:pPr>
+        <w:ind w:left="-5"/>
+        <w:rPr>
+          <w:lang w:val="en-US"/>
+        </w:rPr>
+      </w:pPr>
+      <w:r>
+        <w:rPr>
+          <w:lang w:val="en-US"/>
+        </w:rPr>
+        <w:t>List task – A more complex version of a task, which creates both a category with the List task name and also cont</w:t>
+      </w:r>
+      <w:r>
+        <w:rPr>
+          <w:lang w:val="en-US"/>
+        </w:rPr>
+        <w:t>ains a list of different tasks.</w:t>
+      </w:r>
+    </w:p>
+    <w:p>
+      <w:pPr>
+        <w:ind w:left="-5"/>
+        <w:rPr>
+          <w:lang w:val="en-US"/>
+        </w:rPr>
+      </w:pPr>
+      <w:r>
+        <w:rPr>
+          <w:lang w:val="en-US"/>
+        </w:rPr>
+        <w:t>Time Category – The category which tasks can be sorted into which involve a certain timeframe</w:t>
+      </w:r>
+    </w:p>
+    <w:p>
+      <w:pPr>
+        <w:ind w:left="-5"/>
+        <w:rPr>
+          <w:lang w:val="en-US"/>
+        </w:rPr>
+      </w:pPr>
+      <w:r>
+        <w:rPr>
+          <w:lang w:val="en-US"/>
+        </w:rPr>
+        <w:lastRenderedPageBreak/>
+        <w:t xml:space="preserve">Label Category – Custom categories that the user can create through either </w:t>
+      </w:r>
+      <w:r>
+        <w:rPr>
+          <w:lang w:val="en-US"/>
+        </w:rPr>
+        <w:t xml:space="preserve">adding </w:t>
+      </w:r>
+      <w:r>
+        <w:rPr>
+          <w:lang w:val="en-US"/>
+        </w:rPr>
+        <w:t xml:space="preserve">custom labels/tags onto their task during </w:t>
+      </w:r>
+      <w:r>
+        <w:rPr>
+          <w:lang w:val="en-US"/>
+        </w:rPr>
+        <w:t>creation, or through setting up static categories which are always visible.</w:t>
+      </w:r>
+    </w:p>
+    <w:p>
+      <w:pPr>
+        <w:rPr>
+          <w:lang w:val="en-GB"/>
+        </w:rPr>
+      </w:pPr>
+      <w:r>
+        <w:rPr>
+          <w:lang w:val="en-GB"/>
+        </w:rPr>
+        <w:t>T</w:t>
+      </w:r>
+      <w:r>
+        <w:rPr>
+          <w:lang w:val="en-GB"/>
+        </w:rPr>
+        <w:t>est-driven development</w:t>
+      </w:r>
+      <w:r>
+        <w:rPr>
+          <w:lang w:val="en-GB"/>
+        </w:rPr>
+        <w:t xml:space="preserve"> – Before any new code is written for the application, a test for the specified component will be make using the different specifications for the component as guidelines. This will lessen the number of bugs in the end product.</w:t>
+      </w:r>
+    </w:p>
+    <w:p>
+      <w:pPr>
+        <w:rPr>
+          <w:lang w:val="en-GB"/>
+        </w:rPr>
+      </w:pPr>
+      <w:r>
+        <w:rPr>
+          <w:lang w:val="en-GB"/>
+        </w:rPr>
+        <w:t>MVC – “Model, View, Controller”, a design model used in the most applications/programs today. The Model is the database which handles all of the logic and calculations. The View is the what is actually shown to the user, and the Controller handles the interaction between the user and the Model.</w:t>
+      </w:r>
+    </w:p>
+    <w:p>
+      <w:pPr>
+        <w:rPr>
+          <w:lang w:val="en-GB"/>
+        </w:rPr>
+      </w:pPr>
+      <w:r>
+        <w:rPr>
+          <w:lang w:val="en-GB"/>
+        </w:rPr>
+        <w:t>Object Oriented implementation</w:t>
+      </w:r>
+      <w:r>
+        <w:rPr>
+          <w:lang w:val="en-GB"/>
+        </w:rPr>
+        <w:t xml:space="preserve"> – A certain form of programming paradigm, where the coding is divided into different objects and classes. This is to break up the different tasks into smaller, more manageable parts and then tackling the problem by creating one “puzzle piece” at a time.</w:t>
+      </w:r>
       <w:bookmarkStart w:id="0" w:name="_GoBack"/>
       <w:bookmarkEnd w:id="0"/>
     </w:p>
     <w:p>
       <w:pPr>
-        <w:pStyle w:val="Rubrik2"/>
-        <w:rPr>
-          <w:lang w:val="en-US"/>
-        </w:rPr>
-      </w:pPr>
-      <w:r>
-        <w:rPr>
-          <w:lang w:val="en-US"/>
-        </w:rPr>
-        <w:t>1.2</w:t>
-      </w:r>
-      <w:r>
-        <w:rPr>
-          <w:lang w:val="en-US"/>
-        </w:rPr>
-        <w:t xml:space="preserve"> Definitions, acronyms and abbreviations  </w:t>
-      </w:r>
-    </w:p>
-    <w:p>
-      <w:pPr>
-        <w:ind w:left="-5"/>
-        <w:rPr>
-          <w:lang w:val="en-US"/>
-        </w:rPr>
-      </w:pPr>
-      <w:r>
-        <w:rPr>
-          <w:lang w:val="en-US"/>
-        </w:rPr>
-        <w:t xml:space="preserve">Create word list to avoid confusion. </w:t>
-      </w:r>
-    </w:p>
-    <w:p>
-      <w:pPr>
-        <w:ind w:left="-5"/>
-        <w:rPr>
-          <w:lang w:val="en-US"/>
-        </w:rPr>
-      </w:pPr>
-      <w:r>
-        <w:rPr>
-          <w:lang w:val="en-US"/>
-        </w:rPr>
-        <w:t xml:space="preserve">Todo-list – A list of different tasks that the user wishes to get done. </w:t>
-      </w:r>
-    </w:p>
-    <w:p>
-      <w:pPr>
-        <w:ind w:left="-5"/>
-        <w:rPr>
-          <w:lang w:val="en-US"/>
-        </w:rPr>
-      </w:pPr>
-      <w:r>
-        <w:rPr>
-          <w:lang w:val="en-US"/>
-        </w:rPr>
-        <w:t>Task – The simple item that the user can add to his/her todo-list</w:t>
-      </w:r>
-    </w:p>
-    <w:p>
-      <w:pPr>
-        <w:ind w:left="-5"/>
-        <w:rPr>
-          <w:lang w:val="en-US"/>
-        </w:rPr>
-      </w:pPr>
-      <w:r>
-        <w:rPr>
-          <w:lang w:val="en-US"/>
-        </w:rPr>
-        <w:t>List task – A more complex version of a task, which creates both a category with the List task name and also cont</w:t>
-      </w:r>
-      <w:r>
-        <w:rPr>
-          <w:lang w:val="en-US"/>
-        </w:rPr>
-        <w:t>ains a list of different tasks.</w:t>
-      </w:r>
-    </w:p>
-    <w:p>
-      <w:pPr>
-        <w:ind w:left="-5"/>
-        <w:rPr>
-          <w:lang w:val="en-US"/>
-        </w:rPr>
-      </w:pPr>
+        <w:rPr>
+          <w:rFonts w:asciiTheme="majorHAnsi" w:eastAsiaTheme="majorEastAsia" w:hAnsiTheme="majorHAnsi" w:cstheme="majorBidi"/>
+          <w:caps/>
+          <w:sz w:val="36"/>
+          <w:szCs w:val="36"/>
+          <w:lang w:val="en-US"/>
+        </w:rPr>
+      </w:pPr>
+      <w:r>
+        <w:rPr>
+          <w:lang w:val="en-US"/>
+        </w:rPr>
+        <w:br w:type="page"/>
+      </w:r>
     </w:p>
     <w:p>
       <w:pPr>
@@ -317,6 +468,7 @@
         <w:rPr>
           <w:lang w:val="en-US"/>
         </w:rPr>
+        <w:lastRenderedPageBreak/>
         <w:t xml:space="preserve">2. </w:t>
       </w:r>
       <w:r>
@@ -348,9 +500,984 @@
       </w:pPr>
       <w:r>
         <w:rPr>
+          <w:noProof/>
+        </w:rPr>
+        <mc:AlternateContent>
+          <mc:Choice Requires="wpg">
+            <w:drawing>
+              <wp:anchor distT="0" distB="0" distL="114300" distR="114300" simplePos="0" relativeHeight="251685888" behindDoc="0" locked="0" layoutInCell="1" allowOverlap="1">
+                <wp:simplePos x="0" y="0"/>
+                <wp:positionH relativeFrom="column">
+                  <wp:posOffset>1016000</wp:posOffset>
+                </wp:positionH>
+                <wp:positionV relativeFrom="paragraph">
+                  <wp:posOffset>4261435</wp:posOffset>
+                </wp:positionV>
+                <wp:extent cx="3332594" cy="3558540"/>
+                <wp:effectExtent l="0" t="0" r="1270" b="3810"/>
+                <wp:wrapTopAndBottom/>
+                <wp:docPr id="15" name="Grupp 15"/>
+                <wp:cNvGraphicFramePr/>
+                <a:graphic xmlns:a="http://schemas.openxmlformats.org/drawingml/2006/main">
+                  <a:graphicData uri="http://schemas.microsoft.com/office/word/2010/wordprocessingGroup">
+                    <wpg:wgp>
+                      <wpg:cNvGrpSpPr/>
+                      <wpg:grpSpPr>
+                        <a:xfrm>
+                          <a:off x="0" y="0"/>
+                          <a:ext cx="3332594" cy="3558540"/>
+                          <a:chOff x="0" y="0"/>
+                          <a:chExt cx="3332594" cy="3558540"/>
+                        </a:xfrm>
+                      </wpg:grpSpPr>
+                      <pic:pic xmlns:pic="http://schemas.openxmlformats.org/drawingml/2006/picture">
+                        <pic:nvPicPr>
+                          <pic:cNvPr id="1" name="Bildobjekt 1"/>
+                          <pic:cNvPicPr>
+                            <a:picLocks noChangeAspect="1"/>
+                          </pic:cNvPicPr>
+                        </pic:nvPicPr>
+                        <pic:blipFill rotWithShape="1">
+                          <a:blip r:embed="rId5" cstate="print">
+                            <a:extLst>
+                              <a:ext uri="{28A0092B-C50C-407E-A947-70E740481C1C}">
+                                <a14:useLocalDpi xmlns:a14="http://schemas.microsoft.com/office/drawing/2010/main" val="0"/>
+                              </a:ext>
+                            </a:extLst>
+                          </a:blip>
+                          <a:srcRect l="15315" r="20797"/>
+                          <a:stretch/>
+                        </pic:blipFill>
+                        <pic:spPr bwMode="auto">
+                          <a:xfrm rot="5400000">
+                            <a:off x="248717" y="-246698"/>
+                            <a:ext cx="2837180" cy="3330575"/>
+                          </a:xfrm>
+                          <a:prstGeom prst="rect">
+                            <a:avLst/>
+                          </a:prstGeom>
+                          <a:ln>
+                            <a:noFill/>
+                          </a:ln>
+                          <a:extLst>
+                            <a:ext uri="{53640926-AAD7-44D8-BBD7-CCE9431645EC}">
+                              <a14:shadowObscured xmlns:a14="http://schemas.microsoft.com/office/drawing/2010/main"/>
+                            </a:ext>
+                          </a:extLst>
+                        </pic:spPr>
+                      </pic:pic>
+                      <wps:wsp>
+                        <wps:cNvPr id="6" name="Textruta 6"/>
+                        <wps:cNvSpPr txBox="1"/>
+                        <wps:spPr>
+                          <a:xfrm>
+                            <a:off x="0" y="2898775"/>
+                            <a:ext cx="3330575" cy="659765"/>
+                          </a:xfrm>
+                          <a:prstGeom prst="rect">
+                            <a:avLst/>
+                          </a:prstGeom>
+                          <a:solidFill>
+                            <a:prstClr val="white"/>
+                          </a:solidFill>
+                          <a:ln>
+                            <a:noFill/>
+                          </a:ln>
+                        </wps:spPr>
+                        <wps:txbx>
+                          <w:txbxContent>
+                            <w:p>
+                              <w:pPr>
+                                <w:pStyle w:val="Beskrivning"/>
+                                <w:rPr>
+                                  <w:lang w:val="en-GB"/>
+                                </w:rPr>
+                              </w:pPr>
+                              <w:r>
+                                <w:rPr>
+                                  <w:lang w:val="en-GB"/>
+                                </w:rPr>
+                                <w:t xml:space="preserve">Sketch </w:t>
+                              </w:r>
+                              <w:r>
+                                <w:rPr>
+                                  <w:lang w:val="en-GB"/>
+                                </w:rPr>
+                                <w:t>2</w:t>
+                              </w:r>
+                              <w:r>
+                                <w:rPr>
+                                  <w:lang w:val="en-GB"/>
+                                </w:rPr>
+                                <w:t xml:space="preserve"> - Home Screen view of the application, where the user has pushed the "Add item" button in the lower, right corner and now has the choice to create either a Task or a List</w:t>
+                              </w:r>
+                            </w:p>
+                          </w:txbxContent>
+                        </wps:txbx>
+                        <wps:bodyPr rot="0" spcFirstLastPara="0" vertOverflow="overflow" horzOverflow="overflow" vert="horz" wrap="square" lIns="0" tIns="0" rIns="0" bIns="0" numCol="1" spcCol="0" rtlCol="0" fromWordArt="0" anchor="t" anchorCtr="0" forceAA="0" compatLnSpc="1">
+                          <a:prstTxWarp prst="textNoShape">
+                            <a:avLst/>
+                          </a:prstTxWarp>
+                          <a:spAutoFit/>
+                        </wps:bodyPr>
+                      </wps:wsp>
+                    </wpg:wgp>
+                  </a:graphicData>
+                </a:graphic>
+              </wp:anchor>
+            </w:drawing>
+          </mc:Choice>
+          <mc:Fallback>
+            <w:pict>
+              <v:group id="Grupp 15" o:spid="_x0000_s1026" style="position:absolute;margin-left:80pt;margin-top:335.55pt;width:262.4pt;height:280.2pt;z-index:251685888" coordsize="33325,35585" o:gfxdata="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">
+                <v:shapetype id="_x0000_t75" coordsize="21600,21600" o:spt="75" o:preferrelative="t" path="m@4@5l@4@11@9@11@9@5xe" filled="f" stroked="f">
+                  <v:stroke joinstyle="miter"/>
+                  <v:formulas>
+                    <v:f eqn="if lineDrawn pixelLineWidth 0"/>
+                    <v:f eqn="sum @0 1 0"/>
+                    <v:f eqn="sum 0 0 @1"/>
+                    <v:f eqn="prod @2 1 2"/>
+                    <v:f eqn="prod @3 21600 pixelWidth"/>
+                    <v:f eqn="prod @3 21600 pixelHeight"/>
+                    <v:f eqn="sum @0 0 1"/>
+                    <v:f eqn="prod @6 1 2"/>
+                    <v:f eqn="prod @7 21600 pixelWidth"/>
+                    <v:f eqn="sum @8 21600 0"/>
+                    <v:f eqn="prod @7 21600 pixelHeight"/>
+                    <v:f eqn="sum @10 21600 0"/>
+                  </v:formulas>
+                  <v:path o:extrusionok="f" gradientshapeok="t" o:connecttype="rect"/>
+                  <o:lock v:ext="edit" aspectratio="t"/>
+                </v:shapetype>
+                <v:shape id="Bildobjekt 1" o:spid="_x0000_s1027" type="#_x0000_t75" style="position:absolute;left:2487;top:-2467;width:28371;height:33305;rotation:90;visibility:visible;mso-wrap-style:square" o:gfxdata="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">
+                  <v:imagedata r:id="rId6" o:title="" cropleft="10037f" cropright="13630f"/>
+                  <v:path arrowok="t"/>
+                </v:shape>
+                <v:shapetype id="_x0000_t202" coordsize="21600,21600" o:spt="202" path="m,l,21600r21600,l21600,xe">
+                  <v:stroke joinstyle="miter"/>
+                  <v:path gradientshapeok="t" o:connecttype="rect"/>
+                </v:shapetype>
+                <v:shape id="Textruta 6" o:spid="_x0000_s1028" type="#_x0000_t202" style="position:absolute;top:28987;width:33305;height:6598;visibility:visible;mso-wrap-style:square;v-text-anchor:top" o:gfxdata="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" stroked="f">
+                  <v:textbox style="mso-fit-shape-to-text:t" inset="0,0,0,0">
+                    <w:txbxContent>
+                      <w:p>
+                        <w:pPr>
+                          <w:pStyle w:val="Beskrivning"/>
+                          <w:rPr>
+                            <w:lang w:val="en-GB"/>
+                          </w:rPr>
+                        </w:pPr>
+                        <w:r>
+                          <w:rPr>
+                            <w:lang w:val="en-GB"/>
+                          </w:rPr>
+                          <w:t xml:space="preserve">Sketch </w:t>
+                        </w:r>
+                        <w:r>
+                          <w:rPr>
+                            <w:lang w:val="en-GB"/>
+                          </w:rPr>
+                          <w:t>2</w:t>
+                        </w:r>
+                        <w:r>
+                          <w:rPr>
+                            <w:lang w:val="en-GB"/>
+                          </w:rPr>
+                          <w:t xml:space="preserve"> - Home Screen view of the application, where the user has pushed the "Add item" button in the lower, right corner and now has the choice to create either a Task or a List</w:t>
+                        </w:r>
+                      </w:p>
+                    </w:txbxContent>
+                  </v:textbox>
+                </v:shape>
+                <w10:wrap type="topAndBottom"/>
+              </v:group>
+            </w:pict>
+          </mc:Fallback>
+        </mc:AlternateContent>
+      </w:r>
+      <w:r>
+        <w:rPr>
+          <w:noProof/>
+        </w:rPr>
+        <mc:AlternateContent>
+          <mc:Choice Requires="wpg">
+            <w:drawing>
+              <wp:anchor distT="0" distB="0" distL="114300" distR="114300" simplePos="0" relativeHeight="251678720" behindDoc="0" locked="0" layoutInCell="1" allowOverlap="1">
+                <wp:simplePos x="0" y="0"/>
+                <wp:positionH relativeFrom="column">
+                  <wp:posOffset>1023378</wp:posOffset>
+                </wp:positionH>
+                <wp:positionV relativeFrom="paragraph">
+                  <wp:posOffset>219876</wp:posOffset>
+                </wp:positionV>
+                <wp:extent cx="3391344" cy="3961765"/>
+                <wp:effectExtent l="0" t="0" r="0" b="635"/>
+                <wp:wrapTopAndBottom/>
+                <wp:docPr id="14" name="Grupp 14"/>
+                <wp:cNvGraphicFramePr/>
+                <a:graphic xmlns:a="http://schemas.openxmlformats.org/drawingml/2006/main">
+                  <a:graphicData uri="http://schemas.microsoft.com/office/word/2010/wordprocessingGroup">
+                    <wpg:wgp>
+                      <wpg:cNvGrpSpPr/>
+                      <wpg:grpSpPr>
+                        <a:xfrm>
+                          <a:off x="0" y="0"/>
+                          <a:ext cx="3391344" cy="3961765"/>
+                          <a:chOff x="0" y="0"/>
+                          <a:chExt cx="3391344" cy="3961765"/>
+                        </a:xfrm>
+                      </wpg:grpSpPr>
+                      <pic:pic xmlns:pic="http://schemas.openxmlformats.org/drawingml/2006/picture">
+                        <pic:nvPicPr>
+                          <pic:cNvPr id="2" name="Bildobjekt 2"/>
+                          <pic:cNvPicPr>
+                            <a:picLocks noChangeAspect="1"/>
+                          </pic:cNvPicPr>
+                        </pic:nvPicPr>
+                        <pic:blipFill rotWithShape="1">
+                          <a:blip r:embed="rId7" cstate="print">
+                            <a:extLst>
+                              <a:ext uri="{28A0092B-C50C-407E-A947-70E740481C1C}">
+                                <a14:useLocalDpi xmlns:a14="http://schemas.microsoft.com/office/drawing/2010/main" val="0"/>
+                              </a:ext>
+                            </a:extLst>
+                          </a:blip>
+                          <a:srcRect l="10958" t="5730" r="15715"/>
+                          <a:stretch/>
+                        </pic:blipFill>
+                        <pic:spPr bwMode="auto">
+                          <a:xfrm rot="5400000">
+                            <a:off x="-62547" y="62547"/>
+                            <a:ext cx="3506470" cy="3381375"/>
+                          </a:xfrm>
+                          <a:prstGeom prst="rect">
+                            <a:avLst/>
+                          </a:prstGeom>
+                          <a:ln>
+                            <a:noFill/>
+                          </a:ln>
+                          <a:extLst>
+                            <a:ext uri="{53640926-AAD7-44D8-BBD7-CCE9431645EC}">
+                              <a14:shadowObscured xmlns:a14="http://schemas.microsoft.com/office/drawing/2010/main"/>
+                            </a:ext>
+                          </a:extLst>
+                        </pic:spPr>
+                      </pic:pic>
+                      <wps:wsp>
+                        <wps:cNvPr id="10" name="Textruta 10"/>
+                        <wps:cNvSpPr txBox="1"/>
+                        <wps:spPr>
+                          <a:xfrm>
+                            <a:off x="10604" y="3580765"/>
+                            <a:ext cx="3380740" cy="381000"/>
+                          </a:xfrm>
+                          <a:prstGeom prst="rect">
+                            <a:avLst/>
+                          </a:prstGeom>
+                          <a:solidFill>
+                            <a:prstClr val="white"/>
+                          </a:solidFill>
+                          <a:ln>
+                            <a:noFill/>
+                          </a:ln>
+                        </wps:spPr>
+                        <wps:txbx>
+                          <w:txbxContent>
+                            <w:p>
+                              <w:pPr>
+                                <w:pStyle w:val="Beskrivning"/>
+                                <w:rPr>
+                                  <w:lang w:val="en-GB"/>
+                                </w:rPr>
+                              </w:pPr>
+                              <w:r>
+                                <w:rPr>
+                                  <w:lang w:val="en-GB"/>
+                                </w:rPr>
+                                <w:t xml:space="preserve">Sketch </w:t>
+                              </w:r>
+                              <w:r>
+                                <w:rPr>
+                                  <w:lang w:val="en-GB"/>
+                                </w:rPr>
+                                <w:t>1  - Start S</w:t>
+                              </w:r>
+                              <w:r>
+                                <w:rPr>
+                                  <w:lang w:val="en-GB"/>
+                                </w:rPr>
+                                <w:t>c</w:t>
+                              </w:r>
+                              <w:r>
+                                <w:rPr>
+                                  <w:lang w:val="en-GB"/>
+                                </w:rPr>
+                                <w:t>reen for the Application, with the different features marked out</w:t>
+                              </w:r>
+                            </w:p>
+                          </w:txbxContent>
+                        </wps:txbx>
+                        <wps:bodyPr rot="0" spcFirstLastPara="0" vertOverflow="overflow" horzOverflow="overflow" vert="horz" wrap="square" lIns="0" tIns="0" rIns="0" bIns="0" numCol="1" spcCol="0" rtlCol="0" fromWordArt="0" anchor="t" anchorCtr="0" forceAA="0" compatLnSpc="1">
+                          <a:prstTxWarp prst="textNoShape">
+                            <a:avLst/>
+                          </a:prstTxWarp>
+                          <a:spAutoFit/>
+                        </wps:bodyPr>
+                      </wps:wsp>
+                    </wpg:wgp>
+                  </a:graphicData>
+                </a:graphic>
+              </wp:anchor>
+            </w:drawing>
+          </mc:Choice>
+          <mc:Fallback>
+            <w:pict>
+              <v:group id="Grupp 14" o:spid="_x0000_s1029" style="position:absolute;margin-left:80.6pt;margin-top:17.3pt;width:267.05pt;height:311.95pt;z-index:251678720" coordsize="33913,39617" o:gfxdata="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">
+                <v:shape id="Bildobjekt 2" o:spid="_x0000_s1030" type="#_x0000_t75" style="position:absolute;left:-625;top:625;width:35064;height:33813;rotation:90;visibility:visible;mso-wrap-style:square" o:gfxdata="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">
+                  <v:imagedata r:id="rId8" o:title="" croptop="3755f" cropleft="7181f" cropright="10299f"/>
+                  <v:path arrowok="t"/>
+                </v:shape>
+                <v:shape id="Textruta 10" o:spid="_x0000_s1031" type="#_x0000_t202" style="position:absolute;left:106;top:35807;width:33807;height:3810;visibility:visible;mso-wrap-style:square;v-text-anchor:top" o:gfxdata="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" stroked="f">
+                  <v:textbox style="mso-fit-shape-to-text:t" inset="0,0,0,0">
+                    <w:txbxContent>
+                      <w:p>
+                        <w:pPr>
+                          <w:pStyle w:val="Beskrivning"/>
+                          <w:rPr>
+                            <w:lang w:val="en-GB"/>
+                          </w:rPr>
+                        </w:pPr>
+                        <w:r>
+                          <w:rPr>
+                            <w:lang w:val="en-GB"/>
+                          </w:rPr>
+                          <w:t xml:space="preserve">Sketch </w:t>
+                        </w:r>
+                        <w:r>
+                          <w:rPr>
+                            <w:lang w:val="en-GB"/>
+                          </w:rPr>
+                          <w:t>1  - Start S</w:t>
+                        </w:r>
+                        <w:r>
+                          <w:rPr>
+                            <w:lang w:val="en-GB"/>
+                          </w:rPr>
+                          <w:t>c</w:t>
+                        </w:r>
+                        <w:r>
+                          <w:rPr>
+                            <w:lang w:val="en-GB"/>
+                          </w:rPr>
+                          <w:t>reen for the Application, with the different features marked out</w:t>
+                        </w:r>
+                      </w:p>
+                    </w:txbxContent>
+                  </v:textbox>
+                </v:shape>
+                <w10:wrap type="topAndBottom"/>
+              </v:group>
+            </w:pict>
+          </mc:Fallback>
+        </mc:AlternateContent>
+      </w:r>
+      <w:r>
+        <w:rPr>
           <w:lang w:val="en-US"/>
         </w:rPr>
         <w:t xml:space="preserve">Sketches, drawings and explanations of the application user interface (possible navigation). </w:t>
+      </w:r>
+    </w:p>
+    <w:p>
+      <w:pPr>
+        <w:rPr>
+          <w:lang w:val="en-US"/>
+        </w:rPr>
+      </w:pPr>
+    </w:p>
+    <w:p>
+      <w:pPr>
+        <w:rPr>
+          <w:lang w:val="en-US"/>
+        </w:rPr>
+      </w:pPr>
+      <w:r>
+        <w:rPr>
+          <w:noProof/>
+        </w:rPr>
+        <w:lastRenderedPageBreak/>
+        <mc:AlternateContent>
+          <mc:Choice Requires="wpg">
+            <w:drawing>
+              <wp:anchor distT="0" distB="0" distL="114300" distR="114300" simplePos="0" relativeHeight="251686912" behindDoc="0" locked="0" layoutInCell="1" allowOverlap="1">
+                <wp:simplePos x="0" y="0"/>
+                <wp:positionH relativeFrom="column">
+                  <wp:posOffset>1083628</wp:posOffset>
+                </wp:positionH>
+                <wp:positionV relativeFrom="paragraph">
+                  <wp:posOffset>3919397</wp:posOffset>
+                </wp:positionV>
+                <wp:extent cx="3452495" cy="4571365"/>
+                <wp:effectExtent l="0" t="0" r="3810" b="0"/>
+                <wp:wrapTopAndBottom/>
+                <wp:docPr id="17" name="Grupp 17"/>
+                <wp:cNvGraphicFramePr/>
+                <a:graphic xmlns:a="http://schemas.openxmlformats.org/drawingml/2006/main">
+                  <a:graphicData uri="http://schemas.microsoft.com/office/word/2010/wordprocessingGroup">
+                    <wpg:wgp>
+                      <wpg:cNvGrpSpPr/>
+                      <wpg:grpSpPr>
+                        <a:xfrm>
+                          <a:off x="0" y="0"/>
+                          <a:ext cx="3452495" cy="4571365"/>
+                          <a:chOff x="0" y="0"/>
+                          <a:chExt cx="3452813" cy="4571365"/>
+                        </a:xfrm>
+                      </wpg:grpSpPr>
+                      <pic:pic xmlns:pic="http://schemas.openxmlformats.org/drawingml/2006/picture">
+                        <pic:nvPicPr>
+                          <pic:cNvPr id="5" name="Bildobjekt 5"/>
+                          <pic:cNvPicPr>
+                            <a:picLocks noChangeAspect="1"/>
+                          </pic:cNvPicPr>
+                        </pic:nvPicPr>
+                        <pic:blipFill rotWithShape="1">
+                          <a:blip r:embed="rId9" cstate="print">
+                            <a:extLst>
+                              <a:ext uri="{28A0092B-C50C-407E-A947-70E740481C1C}">
+                                <a14:useLocalDpi xmlns:a14="http://schemas.microsoft.com/office/drawing/2010/main" val="0"/>
+                              </a:ext>
+                            </a:extLst>
+                          </a:blip>
+                          <a:srcRect l="14652" t="21756" r="32794" b="17743"/>
+                          <a:stretch/>
+                        </pic:blipFill>
+                        <pic:spPr bwMode="auto">
+                          <a:xfrm rot="5400000">
+                            <a:off x="-273367" y="273367"/>
+                            <a:ext cx="3999230" cy="3452495"/>
+                          </a:xfrm>
+                          <a:prstGeom prst="rect">
+                            <a:avLst/>
+                          </a:prstGeom>
+                          <a:ln>
+                            <a:noFill/>
+                          </a:ln>
+                          <a:extLst>
+                            <a:ext uri="{53640926-AAD7-44D8-BBD7-CCE9431645EC}">
+                              <a14:shadowObscured xmlns:a14="http://schemas.microsoft.com/office/drawing/2010/main"/>
+                            </a:ext>
+                          </a:extLst>
+                        </pic:spPr>
+                      </pic:pic>
+                      <wps:wsp>
+                        <wps:cNvPr id="8" name="Textruta 8"/>
+                        <wps:cNvSpPr txBox="1"/>
+                        <wps:spPr>
+                          <a:xfrm>
+                            <a:off x="953" y="4051300"/>
+                            <a:ext cx="3451860" cy="520065"/>
+                          </a:xfrm>
+                          <a:prstGeom prst="rect">
+                            <a:avLst/>
+                          </a:prstGeom>
+                          <a:solidFill>
+                            <a:prstClr val="white"/>
+                          </a:solidFill>
+                          <a:ln>
+                            <a:noFill/>
+                          </a:ln>
+                        </wps:spPr>
+                        <wps:txbx>
+                          <w:txbxContent>
+                            <w:p>
+                              <w:pPr>
+                                <w:pStyle w:val="Beskrivning"/>
+                                <w:rPr>
+                                  <w:noProof/>
+                                  <w:lang w:val="en-GB"/>
+                                </w:rPr>
+                              </w:pPr>
+                              <w:r>
+                                <w:rPr>
+                                  <w:lang w:val="en-GB"/>
+                                </w:rPr>
+                                <w:t xml:space="preserve">Sketch </w:t>
+                              </w:r>
+                              <w:r>
+                                <w:rPr>
+                                  <w:lang w:val="en-GB"/>
+                                </w:rPr>
+                                <w:t>4</w:t>
+                              </w:r>
+                              <w:r>
+                                <w:rPr>
+                                  <w:lang w:val="en-GB"/>
+                                </w:rPr>
+                                <w:t xml:space="preserve"> - Description fo</w:t>
+                              </w:r>
+                              <w:r>
+                                <w:rPr>
+                                  <w:lang w:val="en-GB"/>
+                                </w:rPr>
+                                <w:t>r the Navig</w:t>
+                              </w:r>
+                              <w:r>
+                                <w:rPr>
+                                  <w:lang w:val="en-GB"/>
+                                </w:rPr>
+                                <w:t>ation Drawer, which is accessed by pushing the upper left button, or sliding from the left side of the screen</w:t>
+                              </w:r>
+                            </w:p>
+                          </w:txbxContent>
+                        </wps:txbx>
+                        <wps:bodyPr rot="0" spcFirstLastPara="0" vertOverflow="overflow" horzOverflow="overflow" vert="horz" wrap="square" lIns="0" tIns="0" rIns="0" bIns="0" numCol="1" spcCol="0" rtlCol="0" fromWordArt="0" anchor="t" anchorCtr="0" forceAA="0" compatLnSpc="1">
+                          <a:prstTxWarp prst="textNoShape">
+                            <a:avLst/>
+                          </a:prstTxWarp>
+                          <a:spAutoFit/>
+                        </wps:bodyPr>
+                      </wps:wsp>
+                    </wpg:wgp>
+                  </a:graphicData>
+                </a:graphic>
+                <wp14:sizeRelH relativeFrom="margin">
+                  <wp14:pctWidth>0</wp14:pctWidth>
+                </wp14:sizeRelH>
+                <wp14:sizeRelV relativeFrom="margin">
+                  <wp14:pctHeight>0</wp14:pctHeight>
+                </wp14:sizeRelV>
+              </wp:anchor>
+            </w:drawing>
+          </mc:Choice>
+          <mc:Fallback>
+            <w:pict>
+              <v:group id="Grupp 17" o:spid="_x0000_s1032" style="position:absolute;margin-left:85.35pt;margin-top:308.6pt;width:271.85pt;height:359.95pt;z-index:251686912;mso-width-relative:margin;mso-height-relative:margin" coordsize="34528,45713" o:gfxdata="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">
+                <v:shape id="Bildobjekt 5" o:spid="_x0000_s1033" type="#_x0000_t75" style="position:absolute;left:-2734;top:2734;width:39992;height:34524;rotation:90;visibility:visible;mso-wrap-style:square" o:gfxdata="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">
+                  <v:imagedata r:id="rId10" o:title="" croptop="14258f" cropbottom="11628f" cropleft="9602f" cropright="21492f"/>
+                  <v:path arrowok="t"/>
+                </v:shape>
+                <v:shape id="Textruta 8" o:spid="_x0000_s1034" type="#_x0000_t202" style="position:absolute;left:9;top:40513;width:34519;height:5200;visibility:visible;mso-wrap-style:square;v-text-anchor:top" o:gfxdata="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" stroked="f">
+                  <v:textbox style="mso-fit-shape-to-text:t" inset="0,0,0,0">
+                    <w:txbxContent>
+                      <w:p>
+                        <w:pPr>
+                          <w:pStyle w:val="Beskrivning"/>
+                          <w:rPr>
+                            <w:noProof/>
+                            <w:lang w:val="en-GB"/>
+                          </w:rPr>
+                        </w:pPr>
+                        <w:r>
+                          <w:rPr>
+                            <w:lang w:val="en-GB"/>
+                          </w:rPr>
+                          <w:t xml:space="preserve">Sketch </w:t>
+                        </w:r>
+                        <w:r>
+                          <w:rPr>
+                            <w:lang w:val="en-GB"/>
+                          </w:rPr>
+                          <w:t>4</w:t>
+                        </w:r>
+                        <w:r>
+                          <w:rPr>
+                            <w:lang w:val="en-GB"/>
+                          </w:rPr>
+                          <w:t xml:space="preserve"> - Description fo</w:t>
+                        </w:r>
+                        <w:r>
+                          <w:rPr>
+                            <w:lang w:val="en-GB"/>
+                          </w:rPr>
+                          <w:t>r the Navig</w:t>
+                        </w:r>
+                        <w:r>
+                          <w:rPr>
+                            <w:lang w:val="en-GB"/>
+                          </w:rPr>
+                          <w:t>ation Drawer, which is accessed by pushing the upper left button, or sliding from the left side of the screen</w:t>
+                        </w:r>
+                      </w:p>
+                    </w:txbxContent>
+                  </v:textbox>
+                </v:shape>
+                <w10:wrap type="topAndBottom"/>
+              </v:group>
+            </w:pict>
+          </mc:Fallback>
+        </mc:AlternateContent>
+      </w:r>
+      <w:r>
+        <w:rPr>
+          <w:noProof/>
+        </w:rPr>
+        <mc:AlternateContent>
+          <mc:Choice Requires="wpg">
+            <w:drawing>
+              <wp:anchor distT="0" distB="0" distL="114300" distR="114300" simplePos="0" relativeHeight="251682816" behindDoc="0" locked="0" layoutInCell="1" allowOverlap="1">
+                <wp:simplePos x="0" y="0"/>
+                <wp:positionH relativeFrom="column">
+                  <wp:posOffset>1283157</wp:posOffset>
+                </wp:positionH>
+                <wp:positionV relativeFrom="paragraph">
+                  <wp:posOffset>0</wp:posOffset>
+                </wp:positionV>
+                <wp:extent cx="3088005" cy="3613150"/>
+                <wp:effectExtent l="0" t="0" r="0" b="6350"/>
+                <wp:wrapTopAndBottom/>
+                <wp:docPr id="16" name="Grupp 16"/>
+                <wp:cNvGraphicFramePr/>
+                <a:graphic xmlns:a="http://schemas.openxmlformats.org/drawingml/2006/main">
+                  <a:graphicData uri="http://schemas.microsoft.com/office/word/2010/wordprocessingGroup">
+                    <wpg:wgp>
+                      <wpg:cNvGrpSpPr/>
+                      <wpg:grpSpPr>
+                        <a:xfrm>
+                          <a:off x="0" y="0"/>
+                          <a:ext cx="3088005" cy="3613150"/>
+                          <a:chOff x="0" y="0"/>
+                          <a:chExt cx="3088221" cy="3613150"/>
+                        </a:xfrm>
+                      </wpg:grpSpPr>
+                      <pic:pic xmlns:pic="http://schemas.openxmlformats.org/drawingml/2006/picture">
+                        <pic:nvPicPr>
+                          <pic:cNvPr id="3" name="Bildobjekt 3"/>
+                          <pic:cNvPicPr>
+                            <a:picLocks noChangeAspect="1"/>
+                          </pic:cNvPicPr>
+                        </pic:nvPicPr>
+                        <pic:blipFill rotWithShape="1">
+                          <a:blip r:embed="rId11" cstate="print">
+                            <a:extLst>
+                              <a:ext uri="{28A0092B-C50C-407E-A947-70E740481C1C}">
+                                <a14:useLocalDpi xmlns:a14="http://schemas.microsoft.com/office/drawing/2010/main" val="0"/>
+                              </a:ext>
+                            </a:extLst>
+                          </a:blip>
+                          <a:srcRect r="25952"/>
+                          <a:stretch/>
+                        </pic:blipFill>
+                        <pic:spPr bwMode="auto">
+                          <a:xfrm rot="5400000">
+                            <a:off x="32918" y="-19367"/>
+                            <a:ext cx="3035935" cy="3074670"/>
+                          </a:xfrm>
+                          <a:prstGeom prst="rect">
+                            <a:avLst/>
+                          </a:prstGeom>
+                          <a:ln>
+                            <a:noFill/>
+                          </a:ln>
+                          <a:extLst>
+                            <a:ext uri="{53640926-AAD7-44D8-BBD7-CCE9431645EC}">
+                              <a14:shadowObscured xmlns:a14="http://schemas.microsoft.com/office/drawing/2010/main"/>
+                            </a:ext>
+                          </a:extLst>
+                        </pic:spPr>
+                      </pic:pic>
+                      <wps:wsp>
+                        <wps:cNvPr id="7" name="Textruta 7"/>
+                        <wps:cNvSpPr txBox="1"/>
+                        <wps:spPr>
+                          <a:xfrm>
+                            <a:off x="0" y="3093085"/>
+                            <a:ext cx="3074670" cy="520065"/>
+                          </a:xfrm>
+                          <a:prstGeom prst="rect">
+                            <a:avLst/>
+                          </a:prstGeom>
+                          <a:solidFill>
+                            <a:prstClr val="white"/>
+                          </a:solidFill>
+                          <a:ln>
+                            <a:noFill/>
+                          </a:ln>
+                        </wps:spPr>
+                        <wps:txbx>
+                          <w:txbxContent>
+                            <w:p>
+                              <w:pPr>
+                                <w:pStyle w:val="Beskrivning"/>
+                                <w:rPr>
+                                  <w:lang w:val="en-GB"/>
+                                </w:rPr>
+                              </w:pPr>
+                              <w:r>
+                                <w:rPr>
+                                  <w:lang w:val="en-GB"/>
+                                </w:rPr>
+                                <w:t xml:space="preserve">Sketch </w:t>
+                              </w:r>
+                              <w:r>
+                                <w:rPr>
+                                  <w:lang w:val="en-GB"/>
+                                </w:rPr>
+                                <w:t>3</w:t>
+                              </w:r>
+                              <w:r>
+                                <w:rPr>
+                                  <w:lang w:val="en-GB"/>
+                                </w:rPr>
+                                <w:t xml:space="preserve"> - Same Home Screen view, but now the user has checked off a Task, where the system strikes through the task name and adds a checkmark in the checkbox</w:t>
+                              </w:r>
+                            </w:p>
+                          </w:txbxContent>
+                        </wps:txbx>
+                        <wps:bodyPr rot="0" spcFirstLastPara="0" vertOverflow="overflow" horzOverflow="overflow" vert="horz" wrap="square" lIns="0" tIns="0" rIns="0" bIns="0" numCol="1" spcCol="0" rtlCol="0" fromWordArt="0" anchor="t" anchorCtr="0" forceAA="0" compatLnSpc="1">
+                          <a:prstTxWarp prst="textNoShape">
+                            <a:avLst/>
+                          </a:prstTxWarp>
+                          <a:spAutoFit/>
+                        </wps:bodyPr>
+                      </wps:wsp>
+                    </wpg:wgp>
+                  </a:graphicData>
+                </a:graphic>
+              </wp:anchor>
+            </w:drawing>
+          </mc:Choice>
+          <mc:Fallback>
+            <w:pict>
+              <v:group id="Grupp 16" o:spid="_x0000_s1035" style="position:absolute;margin-left:101.05pt;margin-top:0;width:243.15pt;height:284.5pt;z-index:251682816" coordsize="30882,36131" o:gfxdata="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">
+                <v:shape id="Bildobjekt 3" o:spid="_x0000_s1036" type="#_x0000_t75" style="position:absolute;left:329;top:-194;width:30359;height:30747;rotation:90;visibility:visible;mso-wrap-style:square" o:gfxdata="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">
+                  <v:imagedata r:id="rId12" o:title="" cropright="17008f"/>
+                  <v:path arrowok="t"/>
+                </v:shape>
+                <v:shape id="Textruta 7" o:spid="_x0000_s1037" type="#_x0000_t202" style="position:absolute;top:30930;width:30746;height:5201;visibility:visible;mso-wrap-style:square;v-text-anchor:top" o:gfxdata="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" stroked="f">
+                  <v:textbox style="mso-fit-shape-to-text:t" inset="0,0,0,0">
+                    <w:txbxContent>
+                      <w:p>
+                        <w:pPr>
+                          <w:pStyle w:val="Beskrivning"/>
+                          <w:rPr>
+                            <w:lang w:val="en-GB"/>
+                          </w:rPr>
+                        </w:pPr>
+                        <w:r>
+                          <w:rPr>
+                            <w:lang w:val="en-GB"/>
+                          </w:rPr>
+                          <w:t xml:space="preserve">Sketch </w:t>
+                        </w:r>
+                        <w:r>
+                          <w:rPr>
+                            <w:lang w:val="en-GB"/>
+                          </w:rPr>
+                          <w:t>3</w:t>
+                        </w:r>
+                        <w:r>
+                          <w:rPr>
+                            <w:lang w:val="en-GB"/>
+                          </w:rPr>
+                          <w:t xml:space="preserve"> - Same Home Screen view, but now the user has checked off a Task, where the system strikes through the task name and adds a checkmark in the checkbox</w:t>
+                        </w:r>
+                      </w:p>
+                    </w:txbxContent>
+                  </v:textbox>
+                </v:shape>
+                <w10:wrap type="topAndBottom"/>
+              </v:group>
+            </w:pict>
+          </mc:Fallback>
+        </mc:AlternateContent>
+      </w:r>
+    </w:p>
+    <w:p>
+      <w:pPr>
+        <w:rPr>
+          <w:lang w:val="en-US"/>
+        </w:rPr>
+      </w:pPr>
+      <w:r>
+        <w:rPr>
+          <w:lang w:val="en-US"/>
+        </w:rPr>
+        <w:br w:type="page"/>
+      </w:r>
+    </w:p>
+    <w:p>
+      <w:pPr>
+        <w:rPr>
+          <w:lang w:val="en-US"/>
+        </w:rPr>
+      </w:pPr>
+      <w:r>
+        <w:rPr>
+          <w:noProof/>
+        </w:rPr>
+        <w:lastRenderedPageBreak/>
+        <mc:AlternateContent>
+          <mc:Choice Requires="wpg">
+            <w:drawing>
+              <wp:anchor distT="0" distB="0" distL="114300" distR="114300" simplePos="0" relativeHeight="251688960" behindDoc="0" locked="0" layoutInCell="1" allowOverlap="1">
+                <wp:simplePos x="0" y="0"/>
+                <wp:positionH relativeFrom="column">
+                  <wp:posOffset>960577</wp:posOffset>
+                </wp:positionH>
+                <wp:positionV relativeFrom="paragraph">
+                  <wp:posOffset>458</wp:posOffset>
+                </wp:positionV>
+                <wp:extent cx="3477895" cy="4394200"/>
+                <wp:effectExtent l="0" t="0" r="8255" b="6350"/>
+                <wp:wrapTopAndBottom/>
+                <wp:docPr id="18" name="Grupp 18"/>
+                <wp:cNvGraphicFramePr/>
+                <a:graphic xmlns:a="http://schemas.openxmlformats.org/drawingml/2006/main">
+                  <a:graphicData uri="http://schemas.microsoft.com/office/word/2010/wordprocessingGroup">
+                    <wpg:wgp>
+                      <wpg:cNvGrpSpPr/>
+                      <wpg:grpSpPr>
+                        <a:xfrm>
+                          <a:off x="0" y="0"/>
+                          <a:ext cx="3477895" cy="4394200"/>
+                          <a:chOff x="0" y="0"/>
+                          <a:chExt cx="3478352" cy="4394200"/>
+                        </a:xfrm>
+                      </wpg:grpSpPr>
+                      <wps:wsp>
+                        <wps:cNvPr id="9" name="Textruta 9"/>
+                        <wps:cNvSpPr txBox="1"/>
+                        <wps:spPr>
+                          <a:xfrm>
+                            <a:off x="2362" y="3874135"/>
+                            <a:ext cx="3475990" cy="520065"/>
+                          </a:xfrm>
+                          <a:prstGeom prst="rect">
+                            <a:avLst/>
+                          </a:prstGeom>
+                          <a:solidFill>
+                            <a:prstClr val="white"/>
+                          </a:solidFill>
+                          <a:ln>
+                            <a:noFill/>
+                          </a:ln>
+                        </wps:spPr>
+                        <wps:txbx>
+                          <w:txbxContent>
+                            <w:p>
+                              <w:pPr>
+                                <w:pStyle w:val="Beskrivning"/>
+                                <w:rPr>
+                                  <w:noProof/>
+                                  <w:lang w:val="en-GB"/>
+                                </w:rPr>
+                              </w:pPr>
+                              <w:r>
+                                <w:rPr>
+                                  <w:lang w:val="en-GB"/>
+                                </w:rPr>
+                                <w:t xml:space="preserve">Sketch </w:t>
+                              </w:r>
+                              <w:r>
+                                <w:rPr>
+                                  <w:lang w:val="en-GB"/>
+                                </w:rPr>
+                                <w:t>5</w:t>
+                              </w:r>
+                              <w:r>
+                                <w:rPr>
+                                  <w:lang w:val="en-GB"/>
+                                </w:rPr>
+                                <w:t xml:space="preserve"> - View of the creation of a Task, where the user types in a name for the Task and then clicks the checkmark on the keyboard to finish the creation</w:t>
+                              </w:r>
+                            </w:p>
+                          </w:txbxContent>
+                        </wps:txbx>
+                        <wps:bodyPr rot="0" spcFirstLastPara="0" vertOverflow="overflow" horzOverflow="overflow" vert="horz" wrap="square" lIns="0" tIns="0" rIns="0" bIns="0" numCol="1" spcCol="0" rtlCol="0" fromWordArt="0" anchor="t" anchorCtr="0" forceAA="0" compatLnSpc="1">
+                          <a:prstTxWarp prst="textNoShape">
+                            <a:avLst/>
+                          </a:prstTxWarp>
+                          <a:spAutoFit/>
+                        </wps:bodyPr>
+                      </wps:wsp>
+                      <pic:pic xmlns:pic="http://schemas.openxmlformats.org/drawingml/2006/picture">
+                        <pic:nvPicPr>
+                          <pic:cNvPr id="4" name="Bildobjekt 4"/>
+                          <pic:cNvPicPr>
+                            <a:picLocks noChangeAspect="1"/>
+                          </pic:cNvPicPr>
+                        </pic:nvPicPr>
+                        <pic:blipFill rotWithShape="1">
+                          <a:blip r:embed="rId13" cstate="print">
+                            <a:extLst>
+                              <a:ext uri="{28A0092B-C50C-407E-A947-70E740481C1C}">
+                                <a14:useLocalDpi xmlns:a14="http://schemas.microsoft.com/office/drawing/2010/main" val="0"/>
+                              </a:ext>
+                            </a:extLst>
+                          </a:blip>
+                          <a:srcRect l="13237" t="19792" r="33206" b="15150"/>
+                          <a:stretch/>
+                        </pic:blipFill>
+                        <pic:spPr bwMode="auto">
+                          <a:xfrm rot="5400000">
+                            <a:off x="-169545" y="169545"/>
+                            <a:ext cx="3815715" cy="3476625"/>
+                          </a:xfrm>
+                          <a:prstGeom prst="rect">
+                            <a:avLst/>
+                          </a:prstGeom>
+                          <a:ln>
+                            <a:noFill/>
+                          </a:ln>
+                          <a:extLst>
+                            <a:ext uri="{53640926-AAD7-44D8-BBD7-CCE9431645EC}">
+                              <a14:shadowObscured xmlns:a14="http://schemas.microsoft.com/office/drawing/2010/main"/>
+                            </a:ext>
+                          </a:extLst>
+                        </pic:spPr>
+                      </pic:pic>
+                    </wpg:wgp>
+                  </a:graphicData>
+                </a:graphic>
+              </wp:anchor>
+            </w:drawing>
+          </mc:Choice>
+          <mc:Fallback>
+            <w:pict>
+              <v:group id="Grupp 18" o:spid="_x0000_s1038" style="position:absolute;margin-left:75.65pt;margin-top:.05pt;width:273.85pt;height:346pt;z-index:251688960" coordsize="34783,43942" o:gfxdata="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">
+                <v:shape id="Textruta 9" o:spid="_x0000_s1039" type="#_x0000_t202" style="position:absolute;left:23;top:38741;width:34760;height:5201;visibility:visible;mso-wrap-style:square;v-text-anchor:top" o:gfxdata="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" stroked="f">
+                  <v:textbox style="mso-fit-shape-to-text:t" inset="0,0,0,0">
+                    <w:txbxContent>
+                      <w:p>
+                        <w:pPr>
+                          <w:pStyle w:val="Beskrivning"/>
+                          <w:rPr>
+                            <w:noProof/>
+                            <w:lang w:val="en-GB"/>
+                          </w:rPr>
+                        </w:pPr>
+                        <w:r>
+                          <w:rPr>
+                            <w:lang w:val="en-GB"/>
+                          </w:rPr>
+                          <w:t xml:space="preserve">Sketch </w:t>
+                        </w:r>
+                        <w:r>
+                          <w:rPr>
+                            <w:lang w:val="en-GB"/>
+                          </w:rPr>
+                          <w:t>5</w:t>
+                        </w:r>
+                        <w:r>
+                          <w:rPr>
+                            <w:lang w:val="en-GB"/>
+                          </w:rPr>
+                          <w:t xml:space="preserve"> - View of the creation of a Task, where the user types in a name for the Task and then clicks the checkmark on the keyboard to finish the creation</w:t>
+                        </w:r>
+                      </w:p>
+                    </w:txbxContent>
+                  </v:textbox>
+                </v:shape>
+                <v:shape id="Bildobjekt 4" o:spid="_x0000_s1040" type="#_x0000_t75" style="position:absolute;left:-1696;top:1696;width:38157;height:34766;rotation:90;visibility:visible;mso-wrap-style:square" o:gfxdata="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">
+                  <v:imagedata r:id="rId14" o:title="" croptop="12971f" cropbottom="9929f" cropleft="8675f" cropright="21762f"/>
+                  <v:path arrowok="t"/>
+                </v:shape>
+                <w10:wrap type="topAndBottom"/>
+              </v:group>
+            </w:pict>
+          </mc:Fallback>
+        </mc:AlternateContent>
       </w:r>
     </w:p>
     <w:p>
@@ -365,7 +1492,6 @@
         <w:rPr>
           <w:lang w:val="en-US"/>
         </w:rPr>
-        <w:lastRenderedPageBreak/>
         <w:t xml:space="preserve">2.2 Functional requirements </w:t>
       </w:r>
     </w:p>
@@ -757,6 +1883,7 @@
         <w:rPr>
           <w:lang w:val="en-US"/>
         </w:rPr>
+        <w:lastRenderedPageBreak/>
         <w:t>Check for help</w:t>
       </w:r>
     </w:p>
@@ -902,6 +2029,7 @@
         </w:rPr>
         <w:t>​</w:t>
       </w:r>
+      <w:proofErr w:type="spellStart"/>
       <w:r>
         <w:rPr>
           <w:color w:val="1155CC"/>
@@ -909,6 +2037,7 @@
         </w:rPr>
         <w:t>Testability</w:t>
       </w:r>
+      <w:proofErr w:type="spellEnd"/>
       <w:r>
         <w:rPr>
           <w:rFonts w:ascii="Calibri" w:eastAsia="Calibri" w:hAnsi="Calibri" w:cs="Calibri"/>
@@ -918,7 +2047,23 @@
         <w:t>​</w:t>
       </w:r>
       <w:r>
-        <w:t xml:space="preserve"> mandatory (must have tests) </w:t>
+        <w:t xml:space="preserve"> </w:t>
+      </w:r>
+      <w:proofErr w:type="spellStart"/>
+      <w:r>
+        <w:t>mandatory</w:t>
+      </w:r>
+      <w:proofErr w:type="spellEnd"/>
+      <w:r>
+        <w:t xml:space="preserve"> (must </w:t>
+      </w:r>
+      <w:proofErr w:type="spellStart"/>
+      <w:r>
+        <w:t>have</w:t>
+      </w:r>
+      <w:proofErr w:type="spellEnd"/>
+      <w:r>
+        <w:t xml:space="preserve"> tests) </w:t>
       </w:r>
     </w:p>
     <w:p>
@@ -930,8 +2075,13 @@
         </w:numPr>
       </w:pPr>
       <w:r>
-        <w:t>Main Categories</w:t>
-      </w:r>
+        <w:t xml:space="preserve">Main </w:t>
+      </w:r>
+      <w:proofErr w:type="spellStart"/>
+      <w:r>
+        <w:t>Categories</w:t>
+      </w:r>
+      <w:proofErr w:type="spellEnd"/>
     </w:p>
     <w:p>
       <w:pPr>
@@ -941,9 +2091,11 @@
           <w:numId w:val="9"/>
         </w:numPr>
       </w:pPr>
+      <w:proofErr w:type="spellStart"/>
       <w:r>
         <w:t>Time</w:t>
       </w:r>
+      <w:proofErr w:type="spellEnd"/>
     </w:p>
     <w:p>
       <w:pPr>
@@ -953,9 +2105,11 @@
           <w:numId w:val="9"/>
         </w:numPr>
       </w:pPr>
-      <w:r>
-        <w:t>Tags</w:t>
-      </w:r>
+      <w:proofErr w:type="spellStart"/>
+      <w:r>
+        <w:t>Labels</w:t>
+      </w:r>
+      <w:proofErr w:type="spellEnd"/>
     </w:p>
     <w:p>
       <w:pPr>
@@ -966,8 +2120,13 @@
         </w:numPr>
       </w:pPr>
       <w:r>
-        <w:t>Standard Subcategories</w:t>
-      </w:r>
+        <w:t xml:space="preserve">Standard </w:t>
+      </w:r>
+      <w:proofErr w:type="spellStart"/>
+      <w:r>
+        <w:t>Subcategories</w:t>
+      </w:r>
+      <w:proofErr w:type="spellEnd"/>
     </w:p>
     <w:p>
       <w:pPr>
@@ -978,7 +2137,15 @@
         </w:numPr>
       </w:pPr>
       <w:r>
-        <w:t>”Today”</w:t>
+        <w:t>”</w:t>
+      </w:r>
+      <w:proofErr w:type="spellStart"/>
+      <w:r>
+        <w:t>Today</w:t>
+      </w:r>
+      <w:proofErr w:type="spellEnd"/>
+      <w:r>
+        <w:t>”</w:t>
       </w:r>
     </w:p>
     <w:p>
@@ -990,7 +2157,15 @@
         </w:numPr>
       </w:pPr>
       <w:r>
-        <w:t>”Tomorrow”</w:t>
+        <w:t>”</w:t>
+      </w:r>
+      <w:proofErr w:type="spellStart"/>
+      <w:r>
+        <w:t>Tomorrow</w:t>
+      </w:r>
+      <w:proofErr w:type="spellEnd"/>
+      <w:r>
+        <w:t>”</w:t>
       </w:r>
     </w:p>
     <w:p>
@@ -1002,7 +2177,15 @@
         </w:numPr>
       </w:pPr>
       <w:r>
-        <w:t>”7 days”</w:t>
+        <w:t xml:space="preserve">”7 </w:t>
+      </w:r>
+      <w:proofErr w:type="spellStart"/>
+      <w:r>
+        <w:t>days</w:t>
+      </w:r>
+      <w:proofErr w:type="spellEnd"/>
+      <w:r>
+        <w:t>”</w:t>
       </w:r>
     </w:p>
     <w:p>
@@ -1026,7 +2209,15 @@
         </w:numPr>
       </w:pPr>
       <w:r>
-        <w:t>”Home”</w:t>
+        <w:t>”</w:t>
+      </w:r>
+      <w:proofErr w:type="spellStart"/>
+      <w:r>
+        <w:t>Home</w:t>
+      </w:r>
+      <w:proofErr w:type="spellEnd"/>
+      <w:r>
+        <w:t>”</w:t>
       </w:r>
     </w:p>
     <w:p>
@@ -1038,7 +2229,15 @@
         </w:numPr>
       </w:pPr>
       <w:r>
-        <w:t>”Work”</w:t>
+        <w:t>”</w:t>
+      </w:r>
+      <w:proofErr w:type="spellStart"/>
+      <w:r>
+        <w:t>Work</w:t>
+      </w:r>
+      <w:proofErr w:type="spellEnd"/>
+      <w:r>
+        <w:t>”</w:t>
       </w:r>
     </w:p>
     <w:p>
@@ -1104,7 +2303,15 @@
         </w:numPr>
       </w:pPr>
       <w:r>
-        <w:t>Implementation through Java</w:t>
+        <w:t xml:space="preserve">Implementation </w:t>
+      </w:r>
+      <w:proofErr w:type="spellStart"/>
+      <w:r>
+        <w:t>through</w:t>
+      </w:r>
+      <w:proofErr w:type="spellEnd"/>
+      <w:r>
+        <w:t xml:space="preserve"> Java</w:t>
       </w:r>
     </w:p>
     <w:p>
@@ -1116,8 +2323,13 @@
         </w:numPr>
       </w:pPr>
       <w:r>
-        <w:t>Test-driven development</w:t>
-      </w:r>
+        <w:t xml:space="preserve">Test-driven </w:t>
+      </w:r>
+      <w:proofErr w:type="spellStart"/>
+      <w:r>
+        <w:t>development</w:t>
+      </w:r>
+      <w:proofErr w:type="spellEnd"/>
     </w:p>
     <w:p>
       <w:pPr>
@@ -1128,8 +2340,21 @@
         </w:numPr>
       </w:pPr>
       <w:r>
-        <w:t>MVC-focused implementation model</w:t>
-      </w:r>
+        <w:t>MVC-</w:t>
+      </w:r>
+      <w:proofErr w:type="spellStart"/>
+      <w:r>
+        <w:t>focused</w:t>
+      </w:r>
+      <w:proofErr w:type="spellEnd"/>
+      <w:r>
+        <w:t xml:space="preserve"> implementation </w:t>
+      </w:r>
+      <w:proofErr w:type="spellStart"/>
+      <w:r>
+        <w:t>model</w:t>
+      </w:r>
+      <w:proofErr w:type="spellEnd"/>
     </w:p>
     <w:p>
       <w:pPr>
@@ -1139,8 +2364,21 @@
           <w:numId w:val="9"/>
         </w:numPr>
       </w:pPr>
-      <w:r>
-        <w:t>Object Oriented implementation</w:t>
+      <w:proofErr w:type="spellStart"/>
+      <w:r>
+        <w:t>Object</w:t>
+      </w:r>
+      <w:proofErr w:type="spellEnd"/>
+      <w:r>
+        <w:t xml:space="preserve"> </w:t>
+      </w:r>
+      <w:proofErr w:type="spellStart"/>
+      <w:r>
+        <w:t>Oriented</w:t>
+      </w:r>
+      <w:proofErr w:type="spellEnd"/>
+      <w:r>
+        <w:t xml:space="preserve"> implementation</w:t>
       </w:r>
     </w:p>
     <w:p>
@@ -1151,9 +2389,11 @@
           <w:numId w:val="9"/>
         </w:numPr>
       </w:pPr>
+      <w:proofErr w:type="spellStart"/>
       <w:r>
         <w:t>Usability</w:t>
       </w:r>
+      <w:proofErr w:type="spellEnd"/>
     </w:p>
     <w:p>
       <w:pPr>
@@ -1170,7 +2410,21 @@
         <w:rPr>
           <w:lang w:val="en-GB"/>
         </w:rPr>
-        <w:t>Simple introduction at first startup of application</w:t>
+        <w:t xml:space="preserve">Simple introduction at first </w:t>
+      </w:r>
+      <w:proofErr w:type="spellStart"/>
+      <w:r>
+        <w:rPr>
+          <w:lang w:val="en-GB"/>
+        </w:rPr>
+        <w:t>startup</w:t>
+      </w:r>
+      <w:proofErr w:type="spellEnd"/>
+      <w:r>
+        <w:rPr>
+          <w:lang w:val="en-GB"/>
+        </w:rPr>
+        <w:t xml:space="preserve"> of application</w:t>
       </w:r>
     </w:p>
     <w:p>
@@ -118